<commit_message>
Use Case Dokument geschrieben
</commit_message>
<xml_diff>
--- a/SearchRobot/doc/usecase.docx
+++ b/SearchRobot/doc/usecase.docx
@@ -263,7 +263,7 @@
       <w:r>
         <w:br w:type="column"/>
       </w:r>
-      <w:bookmarkStart w:id="0" w:name="_Toc241220622"/>
+      <w:bookmarkStart w:id="0" w:name="_Toc241669144"/>
       <w:r>
         <w:lastRenderedPageBreak/>
         <w:t>Inhaltsverzeichnis</w:t>
@@ -291,6 +291,8 @@
       <w:r>
         <w:fldChar w:fldCharType="separate"/>
       </w:r>
+      <w:bookmarkStart w:id="1" w:name="_GoBack"/>
+      <w:bookmarkEnd w:id="1"/>
       <w:r>
         <w:rPr>
           <w:noProof/>
@@ -313,7 +315,7 @@
         <w:rPr>
           <w:noProof/>
         </w:rPr>
-        <w:instrText xml:space="preserve"> PAGEREF _Toc241220622 \h </w:instrText>
+        <w:instrText xml:space="preserve"> PAGEREF _Toc241669144 \h </w:instrText>
       </w:r>
       <w:r>
         <w:rPr>
@@ -373,7 +375,7 @@
         <w:rPr>
           <w:noProof/>
         </w:rPr>
-        <w:instrText xml:space="preserve"> PAGEREF _Toc241220623 \h </w:instrText>
+        <w:instrText xml:space="preserve"> PAGEREF _Toc241669145 \h </w:instrText>
       </w:r>
       <w:r>
         <w:rPr>
@@ -433,7 +435,127 @@
         <w:rPr>
           <w:noProof/>
         </w:rPr>
-        <w:instrText xml:space="preserve"> PAGEREF _Toc241220624 \h </w:instrText>
+        <w:instrText xml:space="preserve"> PAGEREF _Toc241669146 \h </w:instrText>
+      </w:r>
+      <w:r>
+        <w:rPr>
+          <w:noProof/>
+        </w:rPr>
+      </w:r>
+      <w:r>
+        <w:rPr>
+          <w:noProof/>
+        </w:rPr>
+        <w:fldChar w:fldCharType="separate"/>
+      </w:r>
+      <w:r>
+        <w:rPr>
+          <w:noProof/>
+        </w:rPr>
+        <w:t>3</w:t>
+      </w:r>
+      <w:r>
+        <w:rPr>
+          <w:noProof/>
+        </w:rPr>
+        <w:fldChar w:fldCharType="end"/>
+      </w:r>
+    </w:p>
+    <w:p>
+      <w:pPr>
+        <w:pStyle w:val="Verzeichnis1"/>
+        <w:tabs>
+          <w:tab w:val="right" w:leader="dot" w:pos="9056"/>
+        </w:tabs>
+        <w:rPr>
+          <w:rFonts w:asciiTheme="minorHAnsi" w:hAnsiTheme="minorHAnsi"/>
+          <w:noProof/>
+          <w:lang w:eastAsia="ja-JP"/>
+        </w:rPr>
+      </w:pPr>
+      <w:r>
+        <w:rPr>
+          <w:noProof/>
+        </w:rPr>
+        <w:t>Benutzer Goals</w:t>
+      </w:r>
+      <w:r>
+        <w:rPr>
+          <w:noProof/>
+        </w:rPr>
+        <w:tab/>
+      </w:r>
+      <w:r>
+        <w:rPr>
+          <w:noProof/>
+        </w:rPr>
+        <w:fldChar w:fldCharType="begin"/>
+      </w:r>
+      <w:r>
+        <w:rPr>
+          <w:noProof/>
+        </w:rPr>
+        <w:instrText xml:space="preserve"> PAGEREF _Toc241669147 \h </w:instrText>
+      </w:r>
+      <w:r>
+        <w:rPr>
+          <w:noProof/>
+        </w:rPr>
+      </w:r>
+      <w:r>
+        <w:rPr>
+          <w:noProof/>
+        </w:rPr>
+        <w:fldChar w:fldCharType="separate"/>
+      </w:r>
+      <w:r>
+        <w:rPr>
+          <w:noProof/>
+        </w:rPr>
+        <w:t>3</w:t>
+      </w:r>
+      <w:r>
+        <w:rPr>
+          <w:noProof/>
+        </w:rPr>
+        <w:fldChar w:fldCharType="end"/>
+      </w:r>
+    </w:p>
+    <w:p>
+      <w:pPr>
+        <w:pStyle w:val="Verzeichnis1"/>
+        <w:tabs>
+          <w:tab w:val="right" w:leader="dot" w:pos="9056"/>
+        </w:tabs>
+        <w:rPr>
+          <w:rFonts w:asciiTheme="minorHAnsi" w:hAnsiTheme="minorHAnsi"/>
+          <w:noProof/>
+          <w:lang w:eastAsia="ja-JP"/>
+        </w:rPr>
+      </w:pPr>
+      <w:r>
+        <w:rPr>
+          <w:noProof/>
+        </w:rPr>
+        <w:t>Use Cases</w:t>
+      </w:r>
+      <w:r>
+        <w:rPr>
+          <w:noProof/>
+        </w:rPr>
+        <w:tab/>
+      </w:r>
+      <w:r>
+        <w:rPr>
+          <w:noProof/>
+        </w:rPr>
+        <w:fldChar w:fldCharType="begin"/>
+      </w:r>
+      <w:r>
+        <w:rPr>
+          <w:noProof/>
+        </w:rPr>
+        <w:instrText xml:space="preserve"> PAGEREF _Toc241669148 \h </w:instrText>
       </w:r>
       <w:r>
         <w:rPr>
@@ -475,7 +597,7 @@
         <w:rPr>
           <w:noProof/>
         </w:rPr>
-        <w:t>Sekundäre Akteure</w:t>
+        <w:t>Hindernisse setzen</w:t>
       </w:r>
       <w:r>
         <w:rPr>
@@ -493,7 +615,7 @@
         <w:rPr>
           <w:noProof/>
         </w:rPr>
-        <w:instrText xml:space="preserve"> PAGEREF _Toc241220625 \h </w:instrText>
+        <w:instrText xml:space="preserve"> PAGEREF _Toc241669149 \h </w:instrText>
       </w:r>
       <w:r>
         <w:rPr>
@@ -511,6 +633,246 @@
           <w:noProof/>
         </w:rPr>
         <w:t>3</w:t>
+      </w:r>
+      <w:r>
+        <w:rPr>
+          <w:noProof/>
+        </w:rPr>
+        <w:fldChar w:fldCharType="end"/>
+      </w:r>
+    </w:p>
+    <w:p>
+      <w:pPr>
+        <w:pStyle w:val="Verzeichnis2"/>
+        <w:tabs>
+          <w:tab w:val="right" w:leader="dot" w:pos="9056"/>
+        </w:tabs>
+        <w:rPr>
+          <w:rFonts w:asciiTheme="minorHAnsi" w:hAnsiTheme="minorHAnsi"/>
+          <w:noProof/>
+          <w:lang w:eastAsia="ja-JP"/>
+        </w:rPr>
+      </w:pPr>
+      <w:r>
+        <w:rPr>
+          <w:noProof/>
+        </w:rPr>
+        <w:t>Roboter setzen</w:t>
+      </w:r>
+      <w:r>
+        <w:rPr>
+          <w:noProof/>
+        </w:rPr>
+        <w:tab/>
+      </w:r>
+      <w:r>
+        <w:rPr>
+          <w:noProof/>
+        </w:rPr>
+        <w:fldChar w:fldCharType="begin"/>
+      </w:r>
+      <w:r>
+        <w:rPr>
+          <w:noProof/>
+        </w:rPr>
+        <w:instrText xml:space="preserve"> PAGEREF _Toc241669150 \h </w:instrText>
+      </w:r>
+      <w:r>
+        <w:rPr>
+          <w:noProof/>
+        </w:rPr>
+      </w:r>
+      <w:r>
+        <w:rPr>
+          <w:noProof/>
+        </w:rPr>
+        <w:fldChar w:fldCharType="separate"/>
+      </w:r>
+      <w:r>
+        <w:rPr>
+          <w:noProof/>
+        </w:rPr>
+        <w:t>3</w:t>
+      </w:r>
+      <w:r>
+        <w:rPr>
+          <w:noProof/>
+        </w:rPr>
+        <w:fldChar w:fldCharType="end"/>
+      </w:r>
+    </w:p>
+    <w:p>
+      <w:pPr>
+        <w:pStyle w:val="Verzeichnis2"/>
+        <w:tabs>
+          <w:tab w:val="right" w:leader="dot" w:pos="9056"/>
+        </w:tabs>
+        <w:rPr>
+          <w:rFonts w:asciiTheme="minorHAnsi" w:hAnsiTheme="minorHAnsi"/>
+          <w:noProof/>
+          <w:lang w:eastAsia="ja-JP"/>
+        </w:rPr>
+      </w:pPr>
+      <w:r>
+        <w:rPr>
+          <w:noProof/>
+        </w:rPr>
+        <w:t>Ziel setzten</w:t>
+      </w:r>
+      <w:r>
+        <w:rPr>
+          <w:noProof/>
+        </w:rPr>
+        <w:tab/>
+      </w:r>
+      <w:r>
+        <w:rPr>
+          <w:noProof/>
+        </w:rPr>
+        <w:fldChar w:fldCharType="begin"/>
+      </w:r>
+      <w:r>
+        <w:rPr>
+          <w:noProof/>
+        </w:rPr>
+        <w:instrText xml:space="preserve"> PAGEREF _Toc241669151 \h </w:instrText>
+      </w:r>
+      <w:r>
+        <w:rPr>
+          <w:noProof/>
+        </w:rPr>
+      </w:r>
+      <w:r>
+        <w:rPr>
+          <w:noProof/>
+        </w:rPr>
+        <w:fldChar w:fldCharType="separate"/>
+      </w:r>
+      <w:r>
+        <w:rPr>
+          <w:noProof/>
+        </w:rPr>
+        <w:t>3</w:t>
+      </w:r>
+      <w:r>
+        <w:rPr>
+          <w:noProof/>
+        </w:rPr>
+        <w:fldChar w:fldCharType="end"/>
+      </w:r>
+    </w:p>
+    <w:p>
+      <w:pPr>
+        <w:pStyle w:val="Verzeichnis2"/>
+        <w:tabs>
+          <w:tab w:val="right" w:leader="dot" w:pos="9056"/>
+        </w:tabs>
+        <w:rPr>
+          <w:rFonts w:asciiTheme="minorHAnsi" w:hAnsiTheme="minorHAnsi"/>
+          <w:noProof/>
+          <w:lang w:eastAsia="ja-JP"/>
+        </w:rPr>
+      </w:pPr>
+      <w:r>
+        <w:rPr>
+          <w:noProof/>
+        </w:rPr>
+        <w:t>Ziel suchen</w:t>
+      </w:r>
+      <w:r>
+        <w:rPr>
+          <w:noProof/>
+        </w:rPr>
+        <w:tab/>
+      </w:r>
+      <w:r>
+        <w:rPr>
+          <w:noProof/>
+        </w:rPr>
+        <w:fldChar w:fldCharType="begin"/>
+      </w:r>
+      <w:r>
+        <w:rPr>
+          <w:noProof/>
+        </w:rPr>
+        <w:instrText xml:space="preserve"> PAGEREF _Toc241669152 \h </w:instrText>
+      </w:r>
+      <w:r>
+        <w:rPr>
+          <w:noProof/>
+        </w:rPr>
+      </w:r>
+      <w:r>
+        <w:rPr>
+          <w:noProof/>
+        </w:rPr>
+        <w:fldChar w:fldCharType="separate"/>
+      </w:r>
+      <w:r>
+        <w:rPr>
+          <w:noProof/>
+        </w:rPr>
+        <w:t>3</w:t>
+      </w:r>
+      <w:r>
+        <w:rPr>
+          <w:noProof/>
+        </w:rPr>
+        <w:fldChar w:fldCharType="end"/>
+      </w:r>
+    </w:p>
+    <w:p>
+      <w:pPr>
+        <w:pStyle w:val="Verzeichnis2"/>
+        <w:tabs>
+          <w:tab w:val="right" w:leader="dot" w:pos="9056"/>
+        </w:tabs>
+        <w:rPr>
+          <w:rFonts w:asciiTheme="minorHAnsi" w:hAnsiTheme="minorHAnsi"/>
+          <w:noProof/>
+          <w:lang w:eastAsia="ja-JP"/>
+        </w:rPr>
+      </w:pPr>
+      <w:r>
+        <w:rPr>
+          <w:noProof/>
+        </w:rPr>
+        <w:t>Spiel zurücksetzten</w:t>
+      </w:r>
+      <w:r>
+        <w:rPr>
+          <w:noProof/>
+        </w:rPr>
+        <w:tab/>
+      </w:r>
+      <w:r>
+        <w:rPr>
+          <w:noProof/>
+        </w:rPr>
+        <w:fldChar w:fldCharType="begin"/>
+      </w:r>
+      <w:r>
+        <w:rPr>
+          <w:noProof/>
+        </w:rPr>
+        <w:instrText xml:space="preserve"> PAGEREF _Toc241669153 \h </w:instrText>
+      </w:r>
+      <w:r>
+        <w:rPr>
+          <w:noProof/>
+        </w:rPr>
+      </w:r>
+      <w:r>
+        <w:rPr>
+          <w:noProof/>
+        </w:rPr>
+        <w:fldChar w:fldCharType="separate"/>
+      </w:r>
+      <w:r>
+        <w:rPr>
+          <w:noProof/>
+        </w:rPr>
+        <w:t>4</w:t>
       </w:r>
       <w:r>
         <w:rPr>
@@ -535,7 +897,7 @@
         <w:rPr>
           <w:noProof/>
         </w:rPr>
-        <w:t>Benutzer Goals</w:t>
+        <w:t>Use Case UC1: Hindernisse setzen</w:t>
       </w:r>
       <w:r>
         <w:rPr>
@@ -553,7 +915,7 @@
         <w:rPr>
           <w:noProof/>
         </w:rPr>
-        <w:instrText xml:space="preserve"> PAGEREF _Toc241220626 \h </w:instrText>
+        <w:instrText xml:space="preserve"> PAGEREF _Toc241669154 \h </w:instrText>
       </w:r>
       <w:r>
         <w:rPr>
@@ -570,7 +932,7 @@
         <w:rPr>
           <w:noProof/>
         </w:rPr>
-        <w:t>3</w:t>
+        <w:t>4</w:t>
       </w:r>
       <w:r>
         <w:rPr>
@@ -595,132 +957,912 @@
         <w:rPr>
           <w:noProof/>
         </w:rPr>
+        <w:t>Use Case UC2: Roboter setzen</w:t>
+      </w:r>
+      <w:r>
+        <w:rPr>
+          <w:noProof/>
+        </w:rPr>
+        <w:tab/>
+      </w:r>
+      <w:r>
+        <w:rPr>
+          <w:noProof/>
+        </w:rPr>
+        <w:fldChar w:fldCharType="begin"/>
+      </w:r>
+      <w:r>
+        <w:rPr>
+          <w:noProof/>
+        </w:rPr>
+        <w:instrText xml:space="preserve"> PAGEREF _Toc241669155 \h </w:instrText>
+      </w:r>
+      <w:r>
+        <w:rPr>
+          <w:noProof/>
+        </w:rPr>
+      </w:r>
+      <w:r>
+        <w:rPr>
+          <w:noProof/>
+        </w:rPr>
+        <w:fldChar w:fldCharType="separate"/>
+      </w:r>
+      <w:r>
+        <w:rPr>
+          <w:noProof/>
+        </w:rPr>
+        <w:t>4</w:t>
+      </w:r>
+      <w:r>
+        <w:rPr>
+          <w:noProof/>
+        </w:rPr>
+        <w:fldChar w:fldCharType="end"/>
+      </w:r>
+    </w:p>
+    <w:p>
+      <w:pPr>
+        <w:pStyle w:val="Verzeichnis1"/>
+        <w:tabs>
+          <w:tab w:val="right" w:leader="dot" w:pos="9056"/>
+        </w:tabs>
+        <w:rPr>
+          <w:rFonts w:asciiTheme="minorHAnsi" w:hAnsiTheme="minorHAnsi"/>
+          <w:noProof/>
+          <w:lang w:eastAsia="ja-JP"/>
+        </w:rPr>
+      </w:pPr>
+      <w:r>
+        <w:rPr>
+          <w:noProof/>
+        </w:rPr>
+        <w:t>Use Case UC3: Ziel setzten</w:t>
+      </w:r>
+      <w:r>
+        <w:rPr>
+          <w:noProof/>
+        </w:rPr>
+        <w:tab/>
+      </w:r>
+      <w:r>
+        <w:rPr>
+          <w:noProof/>
+        </w:rPr>
+        <w:fldChar w:fldCharType="begin"/>
+      </w:r>
+      <w:r>
+        <w:rPr>
+          <w:noProof/>
+        </w:rPr>
+        <w:instrText xml:space="preserve"> PAGEREF _Toc241669156 \h </w:instrText>
+      </w:r>
+      <w:r>
+        <w:rPr>
+          <w:noProof/>
+        </w:rPr>
+      </w:r>
+      <w:r>
+        <w:rPr>
+          <w:noProof/>
+        </w:rPr>
+        <w:fldChar w:fldCharType="separate"/>
+      </w:r>
+      <w:r>
+        <w:rPr>
+          <w:noProof/>
+        </w:rPr>
+        <w:t>4</w:t>
+      </w:r>
+      <w:r>
+        <w:rPr>
+          <w:noProof/>
+        </w:rPr>
+        <w:fldChar w:fldCharType="end"/>
+      </w:r>
+    </w:p>
+    <w:p>
+      <w:pPr>
+        <w:pStyle w:val="Verzeichnis1"/>
+        <w:tabs>
+          <w:tab w:val="right" w:leader="dot" w:pos="9056"/>
+        </w:tabs>
+        <w:rPr>
+          <w:rFonts w:asciiTheme="minorHAnsi" w:hAnsiTheme="minorHAnsi"/>
+          <w:noProof/>
+          <w:lang w:eastAsia="ja-JP"/>
+        </w:rPr>
+      </w:pPr>
+      <w:r>
+        <w:rPr>
+          <w:noProof/>
+        </w:rPr>
+        <w:t>Use Case UC4: Ziel suchen</w:t>
+      </w:r>
+      <w:r>
+        <w:rPr>
+          <w:noProof/>
+        </w:rPr>
+        <w:tab/>
+      </w:r>
+      <w:r>
+        <w:rPr>
+          <w:noProof/>
+        </w:rPr>
+        <w:fldChar w:fldCharType="begin"/>
+      </w:r>
+      <w:r>
+        <w:rPr>
+          <w:noProof/>
+        </w:rPr>
+        <w:instrText xml:space="preserve"> PAGEREF _Toc241669157 \h </w:instrText>
+      </w:r>
+      <w:r>
+        <w:rPr>
+          <w:noProof/>
+        </w:rPr>
+      </w:r>
+      <w:r>
+        <w:rPr>
+          <w:noProof/>
+        </w:rPr>
+        <w:fldChar w:fldCharType="separate"/>
+      </w:r>
+      <w:r>
+        <w:rPr>
+          <w:noProof/>
+        </w:rPr>
+        <w:t>4</w:t>
+      </w:r>
+      <w:r>
+        <w:rPr>
+          <w:noProof/>
+        </w:rPr>
+        <w:fldChar w:fldCharType="end"/>
+      </w:r>
+    </w:p>
+    <w:p>
+      <w:pPr>
+        <w:pStyle w:val="Verzeichnis1"/>
+        <w:tabs>
+          <w:tab w:val="right" w:leader="dot" w:pos="9056"/>
+        </w:tabs>
+        <w:rPr>
+          <w:rFonts w:asciiTheme="minorHAnsi" w:hAnsiTheme="minorHAnsi"/>
+          <w:noProof/>
+          <w:lang w:eastAsia="ja-JP"/>
+        </w:rPr>
+      </w:pPr>
+      <w:r>
+        <w:rPr>
+          <w:noProof/>
+        </w:rPr>
+        <w:t>Use Case UC5: Spiel zurücksetzten</w:t>
+      </w:r>
+      <w:r>
+        <w:rPr>
+          <w:noProof/>
+        </w:rPr>
+        <w:tab/>
+      </w:r>
+      <w:r>
+        <w:rPr>
+          <w:noProof/>
+        </w:rPr>
+        <w:fldChar w:fldCharType="begin"/>
+      </w:r>
+      <w:r>
+        <w:rPr>
+          <w:noProof/>
+        </w:rPr>
+        <w:instrText xml:space="preserve"> PAGEREF _Toc241669158 \h </w:instrText>
+      </w:r>
+      <w:r>
+        <w:rPr>
+          <w:noProof/>
+        </w:rPr>
+      </w:r>
+      <w:r>
+        <w:rPr>
+          <w:noProof/>
+        </w:rPr>
+        <w:fldChar w:fldCharType="separate"/>
+      </w:r>
+      <w:r>
+        <w:rPr>
+          <w:noProof/>
+        </w:rPr>
+        <w:t>5</w:t>
+      </w:r>
+      <w:r>
+        <w:rPr>
+          <w:noProof/>
+        </w:rPr>
+        <w:fldChar w:fldCharType="end"/>
+      </w:r>
+    </w:p>
+    <w:p>
+      <w:r>
+        <w:fldChar w:fldCharType="end"/>
+      </w:r>
+    </w:p>
+    <w:p>
+      <w:r>
+        <w:br w:type="column"/>
+      </w:r>
+    </w:p>
+    <w:p>
+      <w:pPr>
+        <w:pStyle w:val="berschrift1"/>
+      </w:pPr>
+      <w:bookmarkStart w:id="2" w:name="_Toc241669145"/>
+      <w:r>
+        <w:t>Akteure</w:t>
+      </w:r>
+      <w:bookmarkEnd w:id="2"/>
+    </w:p>
+    <w:p>
+      <w:pPr>
+        <w:pStyle w:val="berschrift2"/>
+      </w:pPr>
+      <w:bookmarkStart w:id="3" w:name="_Toc241669146"/>
+      <w:r>
+        <w:t>Primäre Akteure</w:t>
+      </w:r>
+      <w:bookmarkEnd w:id="3"/>
+    </w:p>
+    <w:p>
+      <w:pPr>
+        <w:pStyle w:val="Aufzhlung"/>
+      </w:pPr>
+      <w:r>
+        <w:t>Spieler</w:t>
+      </w:r>
+      <w:r>
+        <w:br/>
+        <w:t xml:space="preserve">Ein Spieler kann Hindernisse setzen, setzt das Ziel sowie der Roboter und kann das Spiel starten. </w:t>
+      </w:r>
+    </w:p>
+    <w:p>
+      <w:pPr>
+        <w:pStyle w:val="berschrift1"/>
+      </w:pPr>
+      <w:bookmarkStart w:id="4" w:name="_Toc241669147"/>
+      <w:r>
+        <w:t>Benutzer Goals</w:t>
+      </w:r>
+      <w:bookmarkEnd w:id="4"/>
+    </w:p>
+    <w:p>
+      <w:pPr>
+        <w:pStyle w:val="Listenabsatz"/>
+        <w:numPr>
+          <w:ilvl w:val="0"/>
+          <w:numId w:val="2"/>
+        </w:numPr>
+      </w:pPr>
+      <w:r>
+        <w:t>Spieler</w:t>
+      </w:r>
+      <w:r>
+        <w:br/>
+        <w:t xml:space="preserve">Ein Spieler möchte das Spiel nach seinen Wünschen gestalten (Hindernisse, Ziel und Roboter setzen) und das Spiel erfolgreich starten . </w:t>
+      </w:r>
+    </w:p>
+    <w:p>
+      <w:pPr>
+        <w:pStyle w:val="berschrift1"/>
+      </w:pPr>
+      <w:bookmarkStart w:id="5" w:name="_Toc241669148"/>
+      <w:r>
         <w:t>Use Cases</w:t>
       </w:r>
-      <w:r>
-        <w:rPr>
-          <w:noProof/>
-        </w:rPr>
+      <w:bookmarkEnd w:id="5"/>
+    </w:p>
+    <w:p>
+      <w:pPr>
+        <w:jc w:val="center"/>
+      </w:pPr>
+      <w:r>
+        <w:rPr>
+          <w:noProof/>
+        </w:rPr>
+        <w:drawing>
+          <wp:inline distT="0" distB="0" distL="0" distR="0" wp14:anchorId="05A3ED8F" wp14:editId="154B7412">
+            <wp:extent cx="3434316" cy="3253105"/>
+            <wp:effectExtent l="0" t="0" r="0" b="0"/>
+            <wp:docPr id="1" name="Bild 1" descr="Macintosh HD:Users:ca-za:git:SearchRobot:SearchRobot:doc:Diagramme:UseCase-Diagram.jpg"/>
+            <wp:cNvGraphicFramePr>
+              <a:graphicFrameLocks xmlns:a="http://schemas.openxmlformats.org/drawingml/2006/main" noChangeAspect="1"/>
+            </wp:cNvGraphicFramePr>
+            <a:graphic xmlns:a="http://schemas.openxmlformats.org/drawingml/2006/main">
+              <a:graphicData uri="http://schemas.openxmlformats.org/drawingml/2006/picture">
+                <pic:pic xmlns:pic="http://schemas.openxmlformats.org/drawingml/2006/picture">
+                  <pic:nvPicPr>
+                    <pic:cNvPr id="0" name="Picture 1" descr="Macintosh HD:Users:ca-za:git:SearchRobot:SearchRobot:doc:Diagramme:UseCase-Diagram.jpg"/>
+                    <pic:cNvPicPr>
+                      <a:picLocks noChangeAspect="1" noChangeArrowheads="1"/>
+                    </pic:cNvPicPr>
+                  </pic:nvPicPr>
+                  <pic:blipFill rotWithShape="1">
+                    <a:blip r:embed="rId9">
+                      <a:extLst>
+                        <a:ext uri="{28A0092B-C50C-407E-A947-70E740481C1C}">
+                          <a14:useLocalDpi xmlns:a14="http://schemas.microsoft.com/office/drawing/2010/main" val="0"/>
+                        </a:ext>
+                      </a:extLst>
+                    </a:blip>
+                    <a:srcRect l="7209" t="8625" r="33074" b="20035"/>
+                    <a:stretch/>
+                  </pic:blipFill>
+                  <pic:spPr bwMode="auto">
+                    <a:xfrm>
+                      <a:off x="0" y="0"/>
+                      <a:ext cx="3435180" cy="3253923"/>
+                    </a:xfrm>
+                    <a:prstGeom prst="rect">
+                      <a:avLst/>
+                    </a:prstGeom>
+                    <a:noFill/>
+                    <a:ln>
+                      <a:noFill/>
+                    </a:ln>
+                    <a:extLst>
+                      <a:ext uri="{53640926-AAD7-44d8-BBD7-CCE9431645EC}">
+                        <a14:shadowObscured xmlns:a14="http://schemas.microsoft.com/office/drawing/2010/main"/>
+                      </a:ext>
+                    </a:extLst>
+                  </pic:spPr>
+                </pic:pic>
+              </a:graphicData>
+            </a:graphic>
+          </wp:inline>
+        </w:drawing>
+      </w:r>
+    </w:p>
+    <w:p>
+      <w:pPr>
+        <w:pStyle w:val="berschrift2"/>
+      </w:pPr>
+      <w:bookmarkStart w:id="6" w:name="_Toc241669149"/>
+      <w:r>
+        <w:t>Hindernisse setzen</w:t>
+      </w:r>
+      <w:bookmarkEnd w:id="6"/>
+    </w:p>
+    <w:p>
+      <w:r>
+        <w:t xml:space="preserve">Ein Spieler setzt alle gewünschte Hindernisse (2D Hindernisse) auf dem Spielfeld. </w:t>
+      </w:r>
+    </w:p>
+    <w:p>
+      <w:pPr>
+        <w:pStyle w:val="berschrift2"/>
+      </w:pPr>
+      <w:bookmarkStart w:id="7" w:name="_Toc241669150"/>
+      <w:r>
+        <w:t>Roboter setzen</w:t>
+      </w:r>
+      <w:bookmarkEnd w:id="7"/>
+    </w:p>
+    <w:p>
+      <w:r>
+        <w:t xml:space="preserve">Der Spieler setzt den Roboter auf das Spielfeld. Diese Position wird zugleich die Startposition des Roboters sein. </w:t>
+      </w:r>
+    </w:p>
+    <w:p>
+      <w:pPr>
+        <w:pStyle w:val="berschrift2"/>
+      </w:pPr>
+      <w:bookmarkStart w:id="8" w:name="_Toc241669151"/>
+      <w:r>
+        <w:t>Ziel setzten</w:t>
+      </w:r>
+      <w:bookmarkEnd w:id="8"/>
+    </w:p>
+    <w:p>
+      <w:r>
+        <w:t xml:space="preserve">Der Spieler setzt das Ziel, das der Roboter suchen muss, auf das Spielfeld. </w:t>
+      </w:r>
+    </w:p>
+    <w:p>
+      <w:pPr>
+        <w:pStyle w:val="berschrift2"/>
+      </w:pPr>
+      <w:bookmarkStart w:id="9" w:name="_Toc241669152"/>
+      <w:r>
+        <w:t>Ziel suchen</w:t>
+      </w:r>
+      <w:bookmarkEnd w:id="9"/>
+    </w:p>
+    <w:p>
+      <w:r>
+        <w:t xml:space="preserve">Der Spieler startet das Spiel, d.h. der Roboter beginnt das Ziel zu suchen. </w:t>
+      </w:r>
+    </w:p>
+    <w:p>
+      <w:pPr>
+        <w:pStyle w:val="berschrift2"/>
+      </w:pPr>
+      <w:bookmarkStart w:id="10" w:name="_Toc241669153"/>
+      <w:r>
+        <w:t>Spiel zurücksetzten</w:t>
+      </w:r>
+      <w:bookmarkEnd w:id="10"/>
+    </w:p>
+    <w:p>
+      <w:r>
+        <w:t xml:space="preserve">Der Spieler hat die Möglichkeit das Spiel jederzeit zurückzusetzten, d.h. Hindernisse, Ziel und Roboter werden vom Spielfeld entfernt. </w:t>
+      </w:r>
+    </w:p>
+    <w:p>
+      <w:pPr>
+        <w:pStyle w:val="berschrift1"/>
+      </w:pPr>
+      <w:bookmarkStart w:id="11" w:name="_Toc241669154"/>
+      <w:r>
+        <w:t xml:space="preserve">Use Case UC1: </w:t>
+      </w:r>
+      <w:r>
+        <w:t>Hindernisse setz</w:t>
+      </w:r>
+      <w:r>
+        <w:t>en</w:t>
+      </w:r>
+      <w:bookmarkEnd w:id="11"/>
+    </w:p>
+    <w:p>
+      <w:r>
+        <w:rPr>
+          <w:b/>
+        </w:rPr>
+        <w:t xml:space="preserve">Primärer Akteur: </w:t>
+      </w:r>
+      <w:r>
+        <w:t>Spieler</w:t>
+      </w:r>
+      <w:r>
+        <w:rPr>
+          <w:b/>
+        </w:rPr>
+        <w:t xml:space="preserve"> </w:t>
+      </w:r>
+    </w:p>
+    <w:p>
+      <w:r>
+        <w:rPr>
+          <w:b/>
+        </w:rPr>
+        <w:t xml:space="preserve">Haupterfolgs Szenario: </w:t>
+      </w:r>
+    </w:p>
+    <w:p>
+      <w:pPr>
+        <w:pStyle w:val="Nummerierung"/>
+      </w:pPr>
+      <w:r>
+        <w:t xml:space="preserve">Spieler wählt ein Hindernis aus. </w:t>
+      </w:r>
+    </w:p>
+    <w:p>
+      <w:pPr>
+        <w:pStyle w:val="Nummerierung"/>
+      </w:pPr>
+      <w:r>
+        <w:t>Spieler setzt das Hindernis auf das Spielfeld</w:t>
+      </w:r>
+    </w:p>
+    <w:p>
+      <w:pPr>
+        <w:rPr>
+          <w:b/>
+        </w:rPr>
+      </w:pPr>
+      <w:r>
+        <w:rPr>
+          <w:b/>
+        </w:rPr>
+        <w:t xml:space="preserve">Erweiterungen: </w:t>
+      </w:r>
+    </w:p>
+    <w:p>
+      <w:r>
+        <w:t xml:space="preserve">1.a. </w:t>
+      </w:r>
+      <w:r>
         <w:tab/>
-      </w:r>
-      <w:r>
-        <w:rPr>
-          <w:noProof/>
-        </w:rPr>
-        <w:fldChar w:fldCharType="begin"/>
-      </w:r>
-      <w:r>
-        <w:rPr>
-          <w:noProof/>
-        </w:rPr>
-        <w:instrText xml:space="preserve"> PAGEREF _Toc241220627 \h </w:instrText>
-      </w:r>
-      <w:r>
-        <w:rPr>
-          <w:noProof/>
-        </w:rPr>
-      </w:r>
-      <w:r>
-        <w:rPr>
-          <w:noProof/>
-        </w:rPr>
-        <w:fldChar w:fldCharType="separate"/>
-      </w:r>
-      <w:r>
-        <w:rPr>
-          <w:noProof/>
-        </w:rPr>
-        <w:t>3</w:t>
-      </w:r>
-      <w:r>
-        <w:rPr>
-          <w:noProof/>
-        </w:rPr>
-        <w:fldChar w:fldCharType="end"/>
-      </w:r>
-    </w:p>
-    <w:p>
-      <w:r>
-        <w:fldChar w:fldCharType="end"/>
-      </w:r>
-    </w:p>
-    <w:p>
-      <w:r>
-        <w:br w:type="column"/>
+        <w:t xml:space="preserve">Der Spieler hat die Möglichkeit unterschiedliche Hindernisse zu wählen. </w:t>
+      </w:r>
+    </w:p>
+    <w:p>
+      <w:r>
+        <w:t xml:space="preserve">2.a. </w:t>
+      </w:r>
+      <w:r>
+        <w:tab/>
+        <w:t xml:space="preserve">Die Hindernisse werden anhand der Maus auf das Spielfeld gesetzt. </w:t>
+      </w:r>
+    </w:p>
+    <w:p>
+      <w:r>
+        <w:t>2.b.</w:t>
+      </w:r>
+      <w:r>
+        <w:tab/>
+        <w:t xml:space="preserve">Die Hindernisse können nach dem setzten, gelöscht oder verschoben werden. </w:t>
+      </w:r>
+    </w:p>
+    <w:p>
+      <w:r>
+        <w:t xml:space="preserve">2.c </w:t>
+      </w:r>
+      <w:r>
+        <w:tab/>
+        <w:t xml:space="preserve">Hindernisse können nicht übereinander gesetzt werden. </w:t>
       </w:r>
     </w:p>
     <w:p>
       <w:pPr>
         <w:pStyle w:val="berschrift1"/>
       </w:pPr>
-      <w:bookmarkStart w:id="1" w:name="_Toc241220623"/>
-      <w:r>
-        <w:t>Akteure</w:t>
-      </w:r>
-      <w:bookmarkEnd w:id="1"/>
-    </w:p>
-    <w:p>
-      <w:pPr>
-        <w:pStyle w:val="berschrift2"/>
-      </w:pPr>
-      <w:bookmarkStart w:id="2" w:name="_Toc241220624"/>
-      <w:r>
-        <w:t>Primäre Akteure</w:t>
-      </w:r>
-      <w:bookmarkEnd w:id="2"/>
-    </w:p>
-    <w:p>
-      <w:pPr>
-        <w:pStyle w:val="Aufzhlung"/>
-      </w:pPr>
+      <w:bookmarkStart w:id="12" w:name="_Toc241669155"/>
+      <w:r>
+        <w:t>Use Case UC2: Roboter setzen</w:t>
+      </w:r>
+      <w:bookmarkEnd w:id="12"/>
+    </w:p>
+    <w:p>
+      <w:r>
+        <w:rPr>
+          <w:b/>
+        </w:rPr>
+        <w:t xml:space="preserve">Primärer Akteur: </w:t>
+      </w:r>
       <w:r>
         <w:t>Spieler</w:t>
       </w:r>
     </w:p>
     <w:p>
-      <w:pPr>
-        <w:pStyle w:val="berschrift2"/>
-      </w:pPr>
-      <w:bookmarkStart w:id="3" w:name="_Toc241220625"/>
-      <w:r>
-        <w:t>Sekundäre Akteure</w:t>
-      </w:r>
-      <w:bookmarkEnd w:id="3"/>
-    </w:p>
-    <w:p>
-      <w:pPr>
-        <w:pStyle w:val="Aufzhlung"/>
-      </w:pPr>
-      <w:r>
-        <w:t>Roboter</w:t>
+      <w:r>
+        <w:rPr>
+          <w:b/>
+        </w:rPr>
+        <w:t xml:space="preserve">Haupterfolgs Szenario: </w:t>
+      </w:r>
+    </w:p>
+    <w:p>
+      <w:pPr>
+        <w:pStyle w:val="Nummerierung"/>
+        <w:numPr>
+          <w:ilvl w:val="0"/>
+          <w:numId w:val="4"/>
+        </w:numPr>
+      </w:pPr>
+      <w:r>
+        <w:t>Spieler wählt den Roboter aus</w:t>
+      </w:r>
+    </w:p>
+    <w:p>
+      <w:pPr>
+        <w:pStyle w:val="Nummerierung"/>
+        <w:numPr>
+          <w:ilvl w:val="0"/>
+          <w:numId w:val="4"/>
+        </w:numPr>
+      </w:pPr>
+      <w:r>
+        <w:t xml:space="preserve">Spieler setzt den Roboter auf das Spielfeld. </w:t>
+      </w:r>
+    </w:p>
+    <w:p>
+      <w:pPr>
+        <w:rPr>
+          <w:b/>
+        </w:rPr>
+      </w:pPr>
+      <w:r>
+        <w:rPr>
+          <w:b/>
+        </w:rPr>
+        <w:t>Erweiterungen:</w:t>
+      </w:r>
+    </w:p>
+    <w:p>
+      <w:r>
+        <w:t>1.a.</w:t>
+      </w:r>
+      <w:r>
+        <w:tab/>
+        <w:t xml:space="preserve">Der Spieler kann nur einen Roboter auf das Spielfeld setzten. </w:t>
+      </w:r>
+    </w:p>
+    <w:p>
+      <w:r>
+        <w:t>2.a.</w:t>
+      </w:r>
+      <w:r>
+        <w:tab/>
+        <w:t xml:space="preserve">Der Roboter wird anhand der Maus auf das Spielfeld gesetzt. </w:t>
+      </w:r>
+    </w:p>
+    <w:p>
+      <w:r>
+        <w:t>2.b.</w:t>
+      </w:r>
+      <w:r>
+        <w:tab/>
+        <w:t xml:space="preserve">Der Roboter kann nach dem setzten weiterhin verschoben werden. </w:t>
       </w:r>
     </w:p>
     <w:p>
       <w:pPr>
         <w:pStyle w:val="berschrift1"/>
       </w:pPr>
-      <w:bookmarkStart w:id="4" w:name="_Toc241220626"/>
-      <w:r>
-        <w:t>Benutzer Goals</w:t>
-      </w:r>
-      <w:bookmarkStart w:id="5" w:name="_GoBack"/>
-      <w:bookmarkEnd w:id="4"/>
-      <w:bookmarkEnd w:id="5"/>
+      <w:bookmarkStart w:id="13" w:name="_Toc241669156"/>
+      <w:r>
+        <w:t>Use Case UC3: Ziel setzten</w:t>
+      </w:r>
+      <w:bookmarkEnd w:id="13"/>
+    </w:p>
+    <w:p>
+      <w:r>
+        <w:rPr>
+          <w:b/>
+        </w:rPr>
+        <w:t xml:space="preserve">Primärer Akteur: </w:t>
+      </w:r>
+      <w:r>
+        <w:t>Spieler</w:t>
+      </w:r>
+    </w:p>
+    <w:p>
+      <w:r>
+        <w:rPr>
+          <w:b/>
+        </w:rPr>
+        <w:t xml:space="preserve">Haupterfolgs Szenario: </w:t>
+      </w:r>
+    </w:p>
+    <w:p>
+      <w:pPr>
+        <w:pStyle w:val="Nummerierung"/>
+        <w:numPr>
+          <w:ilvl w:val="0"/>
+          <w:numId w:val="5"/>
+        </w:numPr>
+      </w:pPr>
+      <w:r>
+        <w:t>Spieler wählt das Ziel aus</w:t>
+      </w:r>
+    </w:p>
+    <w:p>
+      <w:pPr>
+        <w:pStyle w:val="Nummerierung"/>
+        <w:numPr>
+          <w:ilvl w:val="0"/>
+          <w:numId w:val="4"/>
+        </w:numPr>
+      </w:pPr>
+      <w:r>
+        <w:t xml:space="preserve">Spieler setzt das Ziel auf das Spielfeld. </w:t>
+      </w:r>
+    </w:p>
+    <w:p>
+      <w:pPr>
+        <w:rPr>
+          <w:b/>
+        </w:rPr>
+      </w:pPr>
+      <w:r>
+        <w:rPr>
+          <w:b/>
+        </w:rPr>
+        <w:t>Erweiterungen:</w:t>
+      </w:r>
+    </w:p>
+    <w:p>
+      <w:r>
+        <w:t>1.a.</w:t>
+      </w:r>
+      <w:r>
+        <w:tab/>
+        <w:t xml:space="preserve">Der Spieler kann nur ein Ziel auf das Spielfeld setzten. </w:t>
+      </w:r>
+    </w:p>
+    <w:p>
+      <w:r>
+        <w:t>2.a.</w:t>
+      </w:r>
+      <w:r>
+        <w:tab/>
+        <w:t xml:space="preserve">Das Ziel wird anhand der Maus auf das Spielfeld gesetzt. </w:t>
+      </w:r>
+    </w:p>
+    <w:p>
+      <w:r>
+        <w:t>2.b.</w:t>
+      </w:r>
+      <w:r>
+        <w:tab/>
+        <w:t xml:space="preserve">Das Ziel kann nach dem setzten weiterhin verschoben werden. </w:t>
+      </w:r>
     </w:p>
     <w:p>
       <w:pPr>
         <w:pStyle w:val="berschrift1"/>
       </w:pPr>
-      <w:bookmarkStart w:id="6" w:name="_Toc241220627"/>
-      <w:r>
-        <w:t>Use Cases</w:t>
-      </w:r>
-      <w:bookmarkEnd w:id="6"/>
-    </w:p>
+      <w:bookmarkStart w:id="14" w:name="_Toc241669157"/>
+      <w:r>
+        <w:t>Use Case UC4: Ziel suchen</w:t>
+      </w:r>
+      <w:bookmarkEnd w:id="14"/>
+    </w:p>
+    <w:p>
+      <w:r>
+        <w:rPr>
+          <w:b/>
+        </w:rPr>
+        <w:t xml:space="preserve">Primärer Akteur: </w:t>
+      </w:r>
+      <w:r>
+        <w:t>Spieler</w:t>
+      </w:r>
+    </w:p>
+    <w:p>
+      <w:r>
+        <w:rPr>
+          <w:b/>
+        </w:rPr>
+        <w:t xml:space="preserve">Voraussetzung: </w:t>
+      </w:r>
+      <w:r>
+        <w:t xml:space="preserve">Es befindet sich ein Roboter und ein Ziel auf dem Spielfeld. </w:t>
+      </w:r>
+    </w:p>
+    <w:p>
+      <w:r>
+        <w:rPr>
+          <w:b/>
+        </w:rPr>
+        <w:t xml:space="preserve">Erfolgs Garantie: </w:t>
+      </w:r>
+      <w:r>
+        <w:t xml:space="preserve">Das Ziel ist zwischen den Hindernissen eingeklemmt. </w:t>
+      </w:r>
+    </w:p>
+    <w:p>
+      <w:r>
+        <w:rPr>
+          <w:b/>
+        </w:rPr>
+        <w:t xml:space="preserve">Haupterfolgs Szenario: </w:t>
+      </w:r>
+    </w:p>
+    <w:p>
+      <w:pPr>
+        <w:pStyle w:val="Nummerierung"/>
+        <w:numPr>
+          <w:ilvl w:val="0"/>
+          <w:numId w:val="6"/>
+        </w:numPr>
+      </w:pPr>
+      <w:r>
+        <w:t>Spieler startet die Suche</w:t>
+      </w:r>
+      <w:r>
+        <w:t xml:space="preserve">. </w:t>
+      </w:r>
+    </w:p>
+    <w:p>
+      <w:pPr>
+        <w:pStyle w:val="Nummerierung"/>
+      </w:pPr>
+      <w:r>
+        <w:t>Der Roboter sucht das Spielfeld nach dem Ziel ab.</w:t>
+      </w:r>
+    </w:p>
+    <w:p>
+      <w:pPr>
+        <w:pStyle w:val="Nummerierung"/>
+      </w:pPr>
+      <w:r>
+        <w:t>Der Roboter hat das Ziel gefunden</w:t>
+      </w:r>
+    </w:p>
+    <w:p>
+      <w:pPr>
+        <w:pStyle w:val="Nummerierung"/>
+      </w:pPr>
+      <w:r>
+        <w:t xml:space="preserve">Vorgang wurde erfolgreich beendet. </w:t>
+      </w:r>
+    </w:p>
+    <w:p>
+      <w:pPr>
+        <w:rPr>
+          <w:b/>
+        </w:rPr>
+      </w:pPr>
+      <w:r>
+        <w:rPr>
+          <w:b/>
+        </w:rPr>
+        <w:t xml:space="preserve">Erweiterungen: </w:t>
+      </w:r>
+    </w:p>
+    <w:p>
+      <w:r>
+        <w:t>1.a.</w:t>
+      </w:r>
+      <w:r>
+        <w:tab/>
+        <w:t xml:space="preserve">Nach dem starten kann das Spiel nicht wieder unterbrochen werden. </w:t>
+      </w:r>
+    </w:p>
+    <w:p>
+      <w:pPr>
+        <w:pStyle w:val="berschrift1"/>
+      </w:pPr>
+      <w:bookmarkStart w:id="15" w:name="_Toc241669158"/>
+      <w:r>
+        <w:t>Use Case UC5: Spiel zurücksetzten</w:t>
+      </w:r>
+      <w:bookmarkEnd w:id="15"/>
+    </w:p>
+    <w:p>
+      <w:r>
+        <w:rPr>
+          <w:b/>
+        </w:rPr>
+        <w:t xml:space="preserve">Primärer Akteur: </w:t>
+      </w:r>
+      <w:r>
+        <w:t xml:space="preserve">Spieler </w:t>
+      </w:r>
+    </w:p>
+    <w:p>
+      <w:r>
+        <w:rPr>
+          <w:b/>
+        </w:rPr>
+        <w:t xml:space="preserve">Haupterfolgs Szenario: </w:t>
+      </w:r>
+    </w:p>
+    <w:p>
+      <w:pPr>
+        <w:pStyle w:val="Nummerierung"/>
+        <w:numPr>
+          <w:ilvl w:val="0"/>
+          <w:numId w:val="7"/>
+        </w:numPr>
+      </w:pPr>
+      <w:r>
+        <w:t xml:space="preserve">Spieler </w:t>
+      </w:r>
+      <w:r>
+        <w:t>setzt das Spiel zurück</w:t>
+      </w:r>
+      <w:r>
+        <w:t xml:space="preserve">. </w:t>
+      </w:r>
+    </w:p>
+    <w:p>
+      <w:pPr>
+        <w:pStyle w:val="Nummerierung"/>
+        <w:numPr>
+          <w:ilvl w:val="0"/>
+          <w:numId w:val="7"/>
+        </w:numPr>
+      </w:pPr>
+      <w:r>
+        <w:t>Das Spielfeld ist lehr. (Alle Hindernisse, Roboter und Ziel wurden entfernt.)</w:t>
+      </w:r>
+    </w:p>
+    <w:p/>
     <w:sectPr>
-      <w:headerReference w:type="default" r:id="rId9"/>
-      <w:footerReference w:type="even" r:id="rId10"/>
-      <w:footerReference w:type="default" r:id="rId11"/>
+      <w:headerReference w:type="default" r:id="rId10"/>
+      <w:footerReference w:type="even" r:id="rId11"/>
+      <w:footerReference w:type="default" r:id="rId12"/>
       <w:pgSz w:w="11900" w:h="16840"/>
       <w:pgMar w:top="1417" w:right="1417" w:bottom="1134" w:left="1417" w:header="708" w:footer="708" w:gutter="0"/>
       <w:cols w:space="708"/>
@@ -889,8 +2031,6 @@
     </w:r>
     <w:r>
       <w:tab/>
-    </w:r>
-    <w:r>
       <w:t>Use Case</w:t>
     </w:r>
   </w:p>
@@ -900,13 +2040,12 @@
 <file path=word/numbering.xml><?xml version="1.0" encoding="utf-8"?>
 <w:numbering xmlns:wpc="http://schemas.microsoft.com/office/word/2010/wordprocessingCanvas" xmlns:mo="http://schemas.microsoft.com/office/mac/office/2008/main" xmlns:mc="http://schemas.openxmlformats.org/markup-compatibility/2006" xmlns:mv="urn:schemas-microsoft-com:mac:vml" xmlns:o="urn:schemas-microsoft-com:office:office" xmlns:r="http://schemas.openxmlformats.org/officeDocument/2006/relationships" xmlns:m="http://schemas.openxmlformats.org/officeDocument/2006/math" xmlns:v="urn:schemas-microsoft-com:vml" xmlns:wp14="http://schemas.microsoft.com/office/word/2010/wordprocessingDrawing" xmlns:wp="http://schemas.openxmlformats.org/drawingml/2006/wordprocessingDrawing" xmlns:w10="urn:schemas-microsoft-com:office:word" xmlns:w="http://schemas.openxmlformats.org/wordprocessingml/2006/main" xmlns:w14="http://schemas.microsoft.com/office/word/2010/wordml" xmlns:wpg="http://schemas.microsoft.com/office/word/2010/wordprocessingGroup" xmlns:wpi="http://schemas.microsoft.com/office/word/2010/wordprocessingInk" xmlns:wne="http://schemas.microsoft.com/office/word/2006/wordml" xmlns:wps="http://schemas.microsoft.com/office/word/2010/wordprocessingShape" mc:Ignorable="w14 wp14">
   <w:abstractNum w:abstractNumId="0">
-    <w:nsid w:val="4E8D3ED8"/>
+    <w:nsid w:val="36FC250F"/>
     <w:multiLevelType w:val="hybridMultilevel"/>
-    <w:tmpl w:val="2B221E80"/>
-    <w:lvl w:ilvl="0" w:tplc="16788062">
+    <w:tmpl w:val="D2E4FA06"/>
+    <w:lvl w:ilvl="0" w:tplc="04070001">
       <w:start w:val="1"/>
       <w:numFmt w:val="bullet"/>
-      <w:pStyle w:val="Aufzhlung"/>
       <w:lvlText w:val=""/>
       <w:lvlJc w:val="left"/>
       <w:pPr>
@@ -1013,8 +2152,238 @@
       </w:rPr>
     </w:lvl>
   </w:abstractNum>
+  <w:abstractNum w:abstractNumId="1">
+    <w:nsid w:val="4E8D3ED8"/>
+    <w:multiLevelType w:val="hybridMultilevel"/>
+    <w:tmpl w:val="80A0DA48"/>
+    <w:lvl w:ilvl="0" w:tplc="80CA4AFE">
+      <w:start w:val="1"/>
+      <w:numFmt w:val="decimal"/>
+      <w:pStyle w:val="Nummerierung"/>
+      <w:lvlText w:val="%1."/>
+      <w:lvlJc w:val="left"/>
+      <w:pPr>
+        <w:ind w:left="720" w:hanging="360"/>
+      </w:pPr>
+      <w:rPr>
+        <w:rFonts w:hint="default"/>
+      </w:rPr>
+    </w:lvl>
+    <w:lvl w:ilvl="1" w:tplc="04070003" w:tentative="1">
+      <w:start w:val="1"/>
+      <w:numFmt w:val="bullet"/>
+      <w:lvlText w:val="o"/>
+      <w:lvlJc w:val="left"/>
+      <w:pPr>
+        <w:ind w:left="1440" w:hanging="360"/>
+      </w:pPr>
+      <w:rPr>
+        <w:rFonts w:ascii="Courier New" w:hAnsi="Courier New" w:hint="default"/>
+      </w:rPr>
+    </w:lvl>
+    <w:lvl w:ilvl="2" w:tplc="04070005" w:tentative="1">
+      <w:start w:val="1"/>
+      <w:numFmt w:val="bullet"/>
+      <w:lvlText w:val=""/>
+      <w:lvlJc w:val="left"/>
+      <w:pPr>
+        <w:ind w:left="2160" w:hanging="360"/>
+      </w:pPr>
+      <w:rPr>
+        <w:rFonts w:ascii="Wingdings" w:hAnsi="Wingdings" w:hint="default"/>
+      </w:rPr>
+    </w:lvl>
+    <w:lvl w:ilvl="3" w:tplc="04070001" w:tentative="1">
+      <w:start w:val="1"/>
+      <w:numFmt w:val="bullet"/>
+      <w:lvlText w:val=""/>
+      <w:lvlJc w:val="left"/>
+      <w:pPr>
+        <w:ind w:left="2880" w:hanging="360"/>
+      </w:pPr>
+      <w:rPr>
+        <w:rFonts w:ascii="Symbol" w:hAnsi="Symbol" w:hint="default"/>
+      </w:rPr>
+    </w:lvl>
+    <w:lvl w:ilvl="4" w:tplc="04070003" w:tentative="1">
+      <w:start w:val="1"/>
+      <w:numFmt w:val="bullet"/>
+      <w:lvlText w:val="o"/>
+      <w:lvlJc w:val="left"/>
+      <w:pPr>
+        <w:ind w:left="3600" w:hanging="360"/>
+      </w:pPr>
+      <w:rPr>
+        <w:rFonts w:ascii="Courier New" w:hAnsi="Courier New" w:hint="default"/>
+      </w:rPr>
+    </w:lvl>
+    <w:lvl w:ilvl="5" w:tplc="04070005" w:tentative="1">
+      <w:start w:val="1"/>
+      <w:numFmt w:val="bullet"/>
+      <w:lvlText w:val=""/>
+      <w:lvlJc w:val="left"/>
+      <w:pPr>
+        <w:ind w:left="4320" w:hanging="360"/>
+      </w:pPr>
+      <w:rPr>
+        <w:rFonts w:ascii="Wingdings" w:hAnsi="Wingdings" w:hint="default"/>
+      </w:rPr>
+    </w:lvl>
+    <w:lvl w:ilvl="6" w:tplc="04070001" w:tentative="1">
+      <w:start w:val="1"/>
+      <w:numFmt w:val="bullet"/>
+      <w:lvlText w:val=""/>
+      <w:lvlJc w:val="left"/>
+      <w:pPr>
+        <w:ind w:left="5040" w:hanging="360"/>
+      </w:pPr>
+      <w:rPr>
+        <w:rFonts w:ascii="Symbol" w:hAnsi="Symbol" w:hint="default"/>
+      </w:rPr>
+    </w:lvl>
+    <w:lvl w:ilvl="7" w:tplc="04070003" w:tentative="1">
+      <w:start w:val="1"/>
+      <w:numFmt w:val="bullet"/>
+      <w:lvlText w:val="o"/>
+      <w:lvlJc w:val="left"/>
+      <w:pPr>
+        <w:ind w:left="5760" w:hanging="360"/>
+      </w:pPr>
+      <w:rPr>
+        <w:rFonts w:ascii="Courier New" w:hAnsi="Courier New" w:hint="default"/>
+      </w:rPr>
+    </w:lvl>
+    <w:lvl w:ilvl="8" w:tplc="04070005" w:tentative="1">
+      <w:start w:val="1"/>
+      <w:numFmt w:val="bullet"/>
+      <w:lvlText w:val=""/>
+      <w:lvlJc w:val="left"/>
+      <w:pPr>
+        <w:ind w:left="6480" w:hanging="360"/>
+      </w:pPr>
+      <w:rPr>
+        <w:rFonts w:ascii="Wingdings" w:hAnsi="Wingdings" w:hint="default"/>
+      </w:rPr>
+    </w:lvl>
+  </w:abstractNum>
+  <w:abstractNum w:abstractNumId="2">
+    <w:nsid w:val="63F507A4"/>
+    <w:multiLevelType w:val="multilevel"/>
+    <w:tmpl w:val="0407001D"/>
+    <w:lvl w:ilvl="0">
+      <w:start w:val="1"/>
+      <w:numFmt w:val="decimal"/>
+      <w:lvlText w:val="%1)"/>
+      <w:lvlJc w:val="left"/>
+      <w:pPr>
+        <w:ind w:left="360" w:hanging="360"/>
+      </w:pPr>
+    </w:lvl>
+    <w:lvl w:ilvl="1">
+      <w:start w:val="1"/>
+      <w:numFmt w:val="lowerLetter"/>
+      <w:lvlText w:val="%2)"/>
+      <w:lvlJc w:val="left"/>
+      <w:pPr>
+        <w:ind w:left="720" w:hanging="360"/>
+      </w:pPr>
+    </w:lvl>
+    <w:lvl w:ilvl="2">
+      <w:start w:val="1"/>
+      <w:numFmt w:val="lowerRoman"/>
+      <w:lvlText w:val="%3)"/>
+      <w:lvlJc w:val="left"/>
+      <w:pPr>
+        <w:ind w:left="1080" w:hanging="360"/>
+      </w:pPr>
+    </w:lvl>
+    <w:lvl w:ilvl="3">
+      <w:start w:val="1"/>
+      <w:numFmt w:val="decimal"/>
+      <w:lvlText w:val="(%4)"/>
+      <w:lvlJc w:val="left"/>
+      <w:pPr>
+        <w:ind w:left="1440" w:hanging="360"/>
+      </w:pPr>
+    </w:lvl>
+    <w:lvl w:ilvl="4">
+      <w:start w:val="1"/>
+      <w:numFmt w:val="lowerLetter"/>
+      <w:lvlText w:val="(%5)"/>
+      <w:lvlJc w:val="left"/>
+      <w:pPr>
+        <w:ind w:left="1800" w:hanging="360"/>
+      </w:pPr>
+    </w:lvl>
+    <w:lvl w:ilvl="5">
+      <w:start w:val="1"/>
+      <w:numFmt w:val="lowerRoman"/>
+      <w:lvlText w:val="(%6)"/>
+      <w:lvlJc w:val="left"/>
+      <w:pPr>
+        <w:ind w:left="2160" w:hanging="360"/>
+      </w:pPr>
+    </w:lvl>
+    <w:lvl w:ilvl="6">
+      <w:start w:val="1"/>
+      <w:numFmt w:val="decimal"/>
+      <w:lvlText w:val="%7."/>
+      <w:lvlJc w:val="left"/>
+      <w:pPr>
+        <w:ind w:left="2520" w:hanging="360"/>
+      </w:pPr>
+    </w:lvl>
+    <w:lvl w:ilvl="7">
+      <w:start w:val="1"/>
+      <w:numFmt w:val="lowerLetter"/>
+      <w:lvlText w:val="%8."/>
+      <w:lvlJc w:val="left"/>
+      <w:pPr>
+        <w:ind w:left="2880" w:hanging="360"/>
+      </w:pPr>
+    </w:lvl>
+    <w:lvl w:ilvl="8">
+      <w:start w:val="1"/>
+      <w:numFmt w:val="lowerRoman"/>
+      <w:lvlText w:val="%9."/>
+      <w:lvlJc w:val="left"/>
+      <w:pPr>
+        <w:ind w:left="3240" w:hanging="360"/>
+      </w:pPr>
+    </w:lvl>
+  </w:abstractNum>
   <w:num w:numId="1">
+    <w:abstractNumId w:val="1"/>
+  </w:num>
+  <w:num w:numId="2">
     <w:abstractNumId w:val="0"/>
+  </w:num>
+  <w:num w:numId="3">
+    <w:abstractNumId w:val="2"/>
+  </w:num>
+  <w:num w:numId="4">
+    <w:abstractNumId w:val="1"/>
+    <w:lvlOverride w:ilvl="0">
+      <w:startOverride w:val="1"/>
+    </w:lvlOverride>
+  </w:num>
+  <w:num w:numId="5">
+    <w:abstractNumId w:val="1"/>
+    <w:lvlOverride w:ilvl="0">
+      <w:startOverride w:val="1"/>
+    </w:lvlOverride>
+  </w:num>
+  <w:num w:numId="6">
+    <w:abstractNumId w:val="1"/>
+    <w:lvlOverride w:ilvl="0">
+      <w:startOverride w:val="1"/>
+    </w:lvlOverride>
+  </w:num>
+  <w:num w:numId="7">
+    <w:abstractNumId w:val="1"/>
+    <w:lvlOverride w:ilvl="0">
+      <w:startOverride w:val="1"/>
+    </w:lvlOverride>
   </w:num>
 </w:numbering>
 </file>
@@ -1311,12 +2680,7 @@
     <w:name w:val="Aufzählung"/>
     <w:basedOn w:val="Standard"/>
     <w:qFormat/>
-    <w:rsid w:val="00257FD2"/>
-    <w:pPr>
-      <w:numPr>
-        <w:numId w:val="1"/>
-      </w:numPr>
-    </w:pPr>
+    <w:rsid w:val="00DC52CA"/>
   </w:style>
   <w:style w:type="paragraph" w:styleId="Kopfzeile">
     <w:name w:val="header"/>
@@ -1512,6 +2876,28 @@
     <w:rsid w:val="009C339F"/>
     <w:pPr>
       <w:ind w:left="1920"/>
+    </w:pPr>
+  </w:style>
+  <w:style w:type="paragraph" w:styleId="Listenabsatz">
+    <w:name w:val="List Paragraph"/>
+    <w:basedOn w:val="Standard"/>
+    <w:uiPriority w:val="34"/>
+    <w:qFormat/>
+    <w:rsid w:val="00AA1FC4"/>
+    <w:pPr>
+      <w:ind w:left="720"/>
+      <w:contextualSpacing/>
+    </w:pPr>
+  </w:style>
+  <w:style w:type="paragraph" w:customStyle="1" w:styleId="Nummerierung">
+    <w:name w:val="Nummerierung"/>
+    <w:basedOn w:val="Aufzhlung"/>
+    <w:qFormat/>
+    <w:rsid w:val="00DC52CA"/>
+    <w:pPr>
+      <w:numPr>
+        <w:numId w:val="1"/>
+      </w:numPr>
     </w:pPr>
   </w:style>
 </w:styles>
@@ -1809,12 +3195,7 @@
     <w:name w:val="Aufzählung"/>
     <w:basedOn w:val="Standard"/>
     <w:qFormat/>
-    <w:rsid w:val="00257FD2"/>
-    <w:pPr>
-      <w:numPr>
-        <w:numId w:val="1"/>
-      </w:numPr>
-    </w:pPr>
+    <w:rsid w:val="00DC52CA"/>
   </w:style>
   <w:style w:type="paragraph" w:styleId="Kopfzeile">
     <w:name w:val="header"/>
@@ -2010,6 +3391,28 @@
     <w:rsid w:val="009C339F"/>
     <w:pPr>
       <w:ind w:left="1920"/>
+    </w:pPr>
+  </w:style>
+  <w:style w:type="paragraph" w:styleId="Listenabsatz">
+    <w:name w:val="List Paragraph"/>
+    <w:basedOn w:val="Standard"/>
+    <w:uiPriority w:val="34"/>
+    <w:qFormat/>
+    <w:rsid w:val="00AA1FC4"/>
+    <w:pPr>
+      <w:ind w:left="720"/>
+      <w:contextualSpacing/>
+    </w:pPr>
+  </w:style>
+  <w:style w:type="paragraph" w:customStyle="1" w:styleId="Nummerierung">
+    <w:name w:val="Nummerierung"/>
+    <w:basedOn w:val="Aufzhlung"/>
+    <w:qFormat/>
+    <w:rsid w:val="00DC52CA"/>
+    <w:pPr>
+      <w:numPr>
+        <w:numId w:val="1"/>
+      </w:numPr>
     </w:pPr>
   </w:style>
 </w:styles>
@@ -2340,7 +3743,7 @@
 </file>
 
 <file path=customXml/itemProps1.xml><?xml version="1.0" encoding="utf-8"?>
-<ds:datastoreItem xmlns:ds="http://schemas.openxmlformats.org/officeDocument/2006/customXml" ds:itemID="{55250FB2-61C2-4548-B6D8-75467CB250AF}">
+<ds:datastoreItem xmlns:ds="http://schemas.openxmlformats.org/officeDocument/2006/customXml" ds:itemID="{3A0D96CD-1E09-6243-88C1-CC5A7D6D011B}">
   <ds:schemaRefs>
     <ds:schemaRef ds:uri="http://schemas.openxmlformats.org/officeDocument/2006/bibliography"/>
   </ds:schemaRefs>

</xml_diff>